<commit_message>
some corrections for footer
</commit_message>
<xml_diff>
--- a/ProjectOutline.docx
+++ b/ProjectOutline.docx
@@ -8,6 +8,21 @@
           <w:sz w:val="28"/>
         </w:rPr>
       </w:pPr>
+      <w:proofErr w:type="spellStart"/>
+      <w:r>
+        <w:rPr>
+          <w:sz w:val="28"/>
+        </w:rPr>
+        <w:t>Lensa</w:t>
+      </w:r>
+      <w:proofErr w:type="spellEnd"/>
+    </w:p>
+    <w:p>
+      <w:pPr>
+        <w:rPr>
+          <w:sz w:val="28"/>
+        </w:rPr>
+      </w:pPr>
       <w:r>
         <w:rPr>
           <w:sz w:val="28"/>
@@ -607,25 +622,7 @@
         <w:rPr>
           <w:sz w:val="28"/>
         </w:rPr>
-        <w:t xml:space="preserve">3.2.2) </w:t>
-      </w:r>
-      <w:r>
-        <w:rPr>
-          <w:sz w:val="28"/>
-        </w:rPr>
-        <w:t>The grid</w:t>
-      </w:r>
-      <w:r>
-        <w:rPr>
-          <w:sz w:val="28"/>
-        </w:rPr>
-        <w:t xml:space="preserve"> </w:t>
-      </w:r>
-      <w:r>
-        <w:rPr>
-          <w:sz w:val="28"/>
-        </w:rPr>
-        <w:t xml:space="preserve">must be </w:t>
+        <w:t xml:space="preserve">3.2.2) The grid must be </w:t>
       </w:r>
       <w:r>
         <w:rPr>
@@ -1171,7 +1168,6 @@
         <w:rPr>
           <w:b/>
         </w:rPr>
-        <w:lastRenderedPageBreak/>
         <w:t>Navigation menu</w:t>
       </w:r>
       <w:r>
@@ -1197,6 +1193,7 @@
       <w:r>
         <w:rPr>
           <w:b/>
+          <w:noProof/>
         </w:rPr>
         <w:drawing>
           <wp:inline distT="0" distB="0" distL="0" distR="0" wp14:anchorId="58E6EFF2" wp14:editId="2E900390">
@@ -1257,6 +1254,9 @@
         <w:ind w:left="360"/>
       </w:pPr>
       <w:r>
+        <w:rPr>
+          <w:noProof/>
+        </w:rPr>
         <w:drawing>
           <wp:inline distT="0" distB="0" distL="0" distR="0" wp14:anchorId="65E56D53" wp14:editId="2D9FE3F8">
             <wp:extent cx="6305874" cy="4362674"/>
@@ -1350,7 +1350,6 @@
         <w:rPr>
           <w:b/>
         </w:rPr>
-        <w:lastRenderedPageBreak/>
         <w:t>Landing page</w:t>
       </w:r>
       <w:r>
@@ -1377,6 +1376,7 @@
       <w:r>
         <w:rPr>
           <w:b/>
+          <w:noProof/>
         </w:rPr>
         <w:drawing>
           <wp:inline distT="0" distB="0" distL="0" distR="0" wp14:anchorId="27CE480E" wp14:editId="11E9A7FA">
@@ -1443,14 +1443,16 @@
           <w:b/>
         </w:rPr>
       </w:pPr>
-      <w:r>
-        <w:rPr>
-          <w:b/>
+      <w:bookmarkStart w:id="0" w:name="_GoBack"/>
+      <w:r>
+        <w:rPr>
+          <w:b/>
+          <w:noProof/>
         </w:rPr>
         <w:drawing>
-          <wp:inline distT="0" distB="0" distL="0" distR="0" wp14:anchorId="72CD7052" wp14:editId="69D2F804">
-            <wp:extent cx="3578225" cy="4191000"/>
-            <wp:effectExtent l="0" t="0" r="3175" b="0"/>
+          <wp:inline distT="0" distB="0" distL="0" distR="0" wp14:anchorId="72CD7052" wp14:editId="3DE246EE">
+            <wp:extent cx="3172455" cy="3715741"/>
+            <wp:effectExtent l="0" t="0" r="9525" b="0"/>
             <wp:docPr id="3" name="Picture 3"/>
             <wp:cNvGraphicFramePr>
               <a:graphicFrameLocks xmlns:a="http://schemas.openxmlformats.org/drawingml/2006/main" noChangeAspect="1"/>
@@ -1471,7 +1473,7 @@
                   <pic:spPr>
                     <a:xfrm>
                       <a:off x="0" y="0"/>
-                      <a:ext cx="3608812" cy="4226825"/>
+                      <a:ext cx="3209818" cy="3759503"/>
                     </a:xfrm>
                     <a:prstGeom prst="rect">
                       <a:avLst/>
@@ -1483,6 +1485,7 @@
           </wp:inline>
         </w:drawing>
       </w:r>
+      <w:bookmarkEnd w:id="0"/>
     </w:p>
     <w:p>
       <w:pPr>
@@ -1521,6 +1524,7 @@
       <w:r>
         <w:rPr>
           <w:b/>
+          <w:noProof/>
         </w:rPr>
         <w:drawing>
           <wp:inline distT="0" distB="0" distL="0" distR="0" wp14:anchorId="44BD0E91" wp14:editId="6CDF6357">
@@ -1590,6 +1594,7 @@
       <w:r>
         <w:rPr>
           <w:b/>
+          <w:noProof/>
         </w:rPr>
         <w:drawing>
           <wp:inline distT="0" distB="0" distL="0" distR="0" wp14:anchorId="2C881F34" wp14:editId="33E5BBB8">
@@ -1666,6 +1671,7 @@
       <w:r>
         <w:rPr>
           <w:b/>
+          <w:noProof/>
         </w:rPr>
         <w:drawing>
           <wp:inline distT="0" distB="0" distL="0" distR="0" wp14:anchorId="265BE055" wp14:editId="4A30AB22">
@@ -1735,6 +1741,7 @@
       <w:r>
         <w:rPr>
           <w:b/>
+          <w:noProof/>
         </w:rPr>
         <w:drawing>
           <wp:inline distT="0" distB="0" distL="0" distR="0" wp14:anchorId="5A370624" wp14:editId="1A089635">
@@ -1796,8 +1803,6 @@
           <w:b/>
         </w:rPr>
       </w:pPr>
-      <w:bookmarkStart w:id="0" w:name="_GoBack"/>
-      <w:bookmarkEnd w:id="0"/>
       <w:r>
         <w:rPr>
           <w:b/>
@@ -1843,6 +1848,7 @@
       <w:r>
         <w:rPr>
           <w:b/>
+          <w:noProof/>
         </w:rPr>
         <w:drawing>
           <wp:inline distT="0" distB="0" distL="0" distR="0" wp14:anchorId="09F35185" wp14:editId="07F79B23">
@@ -1914,6 +1920,7 @@
       <w:r>
         <w:rPr>
           <w:b/>
+          <w:noProof/>
         </w:rPr>
         <w:drawing>
           <wp:inline distT="0" distB="0" distL="0" distR="0" wp14:anchorId="54FBF2C0" wp14:editId="3E7447FE">
@@ -1955,6 +1962,204 @@
     <w:p>
       <w:pPr>
         <w:ind w:left="360"/>
+        <w:jc w:val="center"/>
+        <w:rPr>
+          <w:b/>
+        </w:rPr>
+      </w:pPr>
+    </w:p>
+    <w:p>
+      <w:pPr>
+        <w:ind w:left="360"/>
+        <w:jc w:val="center"/>
+        <w:rPr>
+          <w:b/>
+        </w:rPr>
+      </w:pPr>
+    </w:p>
+    <w:p>
+      <w:pPr>
+        <w:ind w:left="360"/>
+        <w:jc w:val="center"/>
+        <w:rPr>
+          <w:b/>
+        </w:rPr>
+      </w:pPr>
+    </w:p>
+    <w:p>
+      <w:pPr>
+        <w:ind w:left="360"/>
+        <w:jc w:val="center"/>
+        <w:rPr>
+          <w:b/>
+        </w:rPr>
+      </w:pPr>
+    </w:p>
+    <w:p>
+      <w:pPr>
+        <w:ind w:left="360"/>
+        <w:jc w:val="center"/>
+        <w:rPr>
+          <w:b/>
+        </w:rPr>
+      </w:pPr>
+      <w:hyperlink r:id="rId17" w:history="1">
+        <w:r>
+          <w:rPr>
+            <w:rStyle w:val="Hyperlink"/>
+            <w:b/>
+          </w:rPr>
+          <w:t>https://www.w3schools.com/bootstrap/bootstrap_theme_me.asp</w:t>
+        </w:r>
+      </w:hyperlink>
+    </w:p>
+    <w:p>
+      <w:pPr>
+        <w:ind w:left="360"/>
+        <w:jc w:val="center"/>
+        <w:rPr>
+          <w:b/>
+        </w:rPr>
+      </w:pPr>
+    </w:p>
+    <w:p>
+      <w:pPr>
+        <w:ind w:left="360"/>
+        <w:jc w:val="center"/>
+        <w:rPr>
+          <w:b/>
+        </w:rPr>
+      </w:pPr>
+      <w:hyperlink r:id="rId18" w:history="1">
+        <w:r>
+          <w:rPr>
+            <w:rStyle w:val="Hyperlink"/>
+            <w:b/>
+          </w:rPr>
+          <w:t>https://www.w3schools.com/css/css_navbar.asp</w:t>
+        </w:r>
+      </w:hyperlink>
+    </w:p>
+    <w:p>
+      <w:pPr>
+        <w:ind w:left="360"/>
+        <w:jc w:val="center"/>
+        <w:rPr>
+          <w:b/>
+        </w:rPr>
+      </w:pPr>
+    </w:p>
+    <w:p>
+      <w:pPr>
+        <w:ind w:left="360"/>
+        <w:jc w:val="center"/>
+        <w:rPr>
+          <w:b/>
+        </w:rPr>
+      </w:pPr>
+      <w:hyperlink r:id="rId19" w:history="1">
+        <w:r>
+          <w:rPr>
+            <w:rStyle w:val="Hyperlink"/>
+            <w:b/>
+          </w:rPr>
+          <w:t>https://www.w3schools.com/bootstrap/trybs_theme_me_complete.htm</w:t>
+        </w:r>
+      </w:hyperlink>
+    </w:p>
+    <w:p>
+      <w:pPr>
+        <w:ind w:left="360"/>
+        <w:jc w:val="center"/>
+        <w:rPr>
+          <w:b/>
+        </w:rPr>
+      </w:pPr>
+      <w:hyperlink r:id="rId20" w:history="1">
+        <w:r>
+          <w:rPr>
+            <w:rStyle w:val="Hyperlink"/>
+            <w:b/>
+          </w:rPr>
+          <w:t>https://www.w3schools.com/howto/howto_css_dropdown_navbar.asp</w:t>
+        </w:r>
+      </w:hyperlink>
+    </w:p>
+    <w:p>
+      <w:pPr>
+        <w:ind w:left="360"/>
+        <w:jc w:val="center"/>
+        <w:rPr>
+          <w:b/>
+        </w:rPr>
+      </w:pPr>
+      <w:hyperlink r:id="rId21" w:history="1">
+        <w:r>
+          <w:rPr>
+            <w:rStyle w:val="Hyperlink"/>
+            <w:b/>
+          </w:rPr>
+          <w:t>https://www.w3schools.com/howto/tryit.asp?filename=tryhow_css_dropdown_navbar</w:t>
+        </w:r>
+      </w:hyperlink>
+    </w:p>
+    <w:p>
+      <w:pPr>
+        <w:ind w:left="360"/>
+        <w:jc w:val="center"/>
+        <w:rPr>
+          <w:b/>
+        </w:rPr>
+      </w:pPr>
+      <w:hyperlink r:id="rId22" w:history="1">
+        <w:r>
+          <w:rPr>
+            <w:rStyle w:val="Hyperlink"/>
+            <w:b/>
+          </w:rPr>
+          <w:t>https://www.wikihow.com/Create-a-Dropdown-Menu-in-HTML-and-CSS</w:t>
+        </w:r>
+      </w:hyperlink>
+    </w:p>
+    <w:p>
+      <w:pPr>
+        <w:ind w:left="360"/>
+        <w:jc w:val="center"/>
+        <w:rPr>
+          <w:b/>
+        </w:rPr>
+      </w:pPr>
+      <w:hyperlink r:id="rId23" w:history="1">
+        <w:r>
+          <w:rPr>
+            <w:rStyle w:val="Hyperlink"/>
+            <w:b/>
+          </w:rPr>
+          <w:t>https://getbootstrap.com/docs/4.1/components/navbar/</w:t>
+        </w:r>
+      </w:hyperlink>
+    </w:p>
+    <w:p>
+      <w:pPr>
+        <w:ind w:left="360"/>
+        <w:jc w:val="center"/>
+        <w:rPr>
+          <w:b/>
+        </w:rPr>
+      </w:pPr>
+    </w:p>
+    <w:p>
+      <w:pPr>
+        <w:ind w:left="360"/>
+        <w:jc w:val="center"/>
+        <w:rPr>
+          <w:b/>
+        </w:rPr>
+      </w:pPr>
+    </w:p>
+    <w:p>
+      <w:pPr>
+        <w:ind w:left="360"/>
         <w:rPr>
           <w:b/>
         </w:rPr>
@@ -1977,9 +2182,10 @@
       </w:pPr>
     </w:p>
     <w:sectPr>
-      <w:headerReference w:type="default" r:id="rId17"/>
+      <w:headerReference w:type="default" r:id="rId24"/>
+      <w:footerReference w:type="default" r:id="rId25"/>
       <w:pgSz w:w="12240" w:h="15840"/>
-      <w:pgMar w:top="900" w:right="540" w:bottom="810" w:left="630" w:header="540" w:footer="720" w:gutter="0"/>
+      <w:pgMar w:top="900" w:right="540" w:bottom="810" w:left="630" w:header="540" w:footer="5" w:gutter="0"/>
       <w:cols w:space="720"/>
       <w:docGrid w:linePitch="360"/>
     </w:sectPr>
@@ -2010,6 +2216,59 @@
     </w:p>
   </w:endnote>
 </w:endnotes>
+</file>
+
+<file path=word/footer1.xml><?xml version="1.0" encoding="utf-8"?>
+<w:ftr xmlns:wpc="http://schemas.microsoft.com/office/word/2010/wordprocessingCanvas" xmlns:cx="http://schemas.microsoft.com/office/drawing/2014/chartex" xmlns:cx1="http://schemas.microsoft.com/office/drawing/2015/9/8/chartex" xmlns:cx2="http://schemas.microsoft.com/office/drawing/2015/10/21/chartex" xmlns:cx3="http://schemas.microsoft.com/office/drawing/2016/5/9/chartex" xmlns:cx4="http://schemas.microsoft.com/office/drawing/2016/5/10/chartex" xmlns:cx5="http://schemas.microsoft.com/office/drawing/2016/5/11/chartex" xmlns:cx6="http://schemas.microsoft.com/office/drawing/2016/5/12/chartex" xmlns:cx7="http://schemas.microsoft.com/office/drawing/2016/5/13/chartex" xmlns:cx8="http://schemas.microsoft.com/office/drawing/2016/5/14/chartex" xmlns:mc="http://schemas.openxmlformats.org/markup-compatibility/2006" xmlns:aink="http://schemas.microsoft.com/office/drawing/2016/ink" xmlns:am3d="http://schemas.microsoft.com/office/drawing/2017/model3d" xmlns:o="urn:schemas-microsoft-com:office:office" xmlns:r="http://schemas.openxmlformats.org/officeDocument/2006/relationships" xmlns:m="http://schemas.openxmlformats.org/officeDocument/2006/math" xmlns:v="urn:schemas-microsoft-com:vml" xmlns:wp14="http://schemas.microsoft.com/office/word/2010/wordprocessingDrawing" xmlns:wp="http://schemas.openxmlformats.org/drawingml/2006/wordprocessingDrawing" xmlns:w10="urn:schemas-microsoft-com:office:word" xmlns:w="http://schemas.openxmlformats.org/wordprocessingml/2006/main" xmlns:w14="http://schemas.microsoft.com/office/word/2010/wordml" xmlns:w15="http://schemas.microsoft.com/office/word/2012/wordml" xmlns:w16cid="http://schemas.microsoft.com/office/word/2016/wordml/cid" xmlns:w16se="http://schemas.microsoft.com/office/word/2015/wordml/symex" xmlns:wpg="http://schemas.microsoft.com/office/word/2010/wordprocessingGroup" xmlns:wpi="http://schemas.microsoft.com/office/word/2010/wordprocessingInk" xmlns:wne="http://schemas.microsoft.com/office/word/2006/wordml" xmlns:wps="http://schemas.microsoft.com/office/word/2010/wordprocessingShape" mc:Ignorable="w14 w15 w16se w16cid wp14">
+  <w:sdt>
+    <w:sdtPr>
+      <w:id w:val="-250588547"/>
+      <w:docPartObj>
+        <w:docPartGallery w:val="Page Numbers (Bottom of Page)"/>
+        <w:docPartUnique/>
+      </w:docPartObj>
+    </w:sdtPr>
+    <w:sdtEndPr>
+      <w:rPr>
+        <w:noProof/>
+      </w:rPr>
+    </w:sdtEndPr>
+    <w:sdtContent>
+      <w:p>
+        <w:pPr>
+          <w:pStyle w:val="Footer"/>
+          <w:jc w:val="center"/>
+        </w:pPr>
+        <w:r>
+          <w:fldChar w:fldCharType="begin"/>
+        </w:r>
+        <w:r>
+          <w:instrText xml:space="preserve"> PAGE   \* MERGEFORMAT </w:instrText>
+        </w:r>
+        <w:r>
+          <w:fldChar w:fldCharType="separate"/>
+        </w:r>
+        <w:r>
+          <w:rPr>
+            <w:noProof/>
+          </w:rPr>
+          <w:t>2</w:t>
+        </w:r>
+        <w:r>
+          <w:rPr>
+            <w:noProof/>
+          </w:rPr>
+          <w:fldChar w:fldCharType="end"/>
+        </w:r>
+      </w:p>
+    </w:sdtContent>
+  </w:sdt>
+  <w:p>
+    <w:pPr>
+      <w:pStyle w:val="Footer"/>
+    </w:pPr>
+  </w:p>
+</w:ftr>
 </file>
 
 <file path=word/footnotes.xml><?xml version="1.0" encoding="utf-8"?>
@@ -2644,6 +2903,59 @@
       <w:contextualSpacing/>
     </w:pPr>
   </w:style>
+  <w:style w:type="character" w:styleId="Hyperlink">
+    <w:name w:val="Hyperlink"/>
+    <w:basedOn w:val="DefaultParagraphFont"/>
+    <w:uiPriority w:val="99"/>
+    <w:unhideWhenUsed/>
+    <w:rsid w:val="00740F53"/>
+    <w:rPr>
+      <w:color w:val="0563C1" w:themeColor="hyperlink"/>
+      <w:u w:val="single"/>
+    </w:rPr>
+  </w:style>
+  <w:style w:type="character" w:styleId="UnresolvedMention">
+    <w:name w:val="Unresolved Mention"/>
+    <w:basedOn w:val="DefaultParagraphFont"/>
+    <w:uiPriority w:val="99"/>
+    <w:semiHidden/>
+    <w:unhideWhenUsed/>
+    <w:rsid w:val="00740F53"/>
+    <w:rPr>
+      <w:color w:val="605E5C"/>
+      <w:shd w:val="clear" w:color="auto" w:fill="E1DFDD"/>
+    </w:rPr>
+  </w:style>
+  <w:style w:type="paragraph" w:styleId="BalloonText">
+    <w:name w:val="Balloon Text"/>
+    <w:basedOn w:val="Normal"/>
+    <w:link w:val="BalloonTextChar"/>
+    <w:uiPriority w:val="99"/>
+    <w:semiHidden/>
+    <w:unhideWhenUsed/>
+    <w:rsid w:val="00311004"/>
+    <w:pPr>
+      <w:spacing w:after="0" w:line="240" w:lineRule="auto"/>
+    </w:pPr>
+    <w:rPr>
+      <w:rFonts w:ascii="Segoe UI" w:hAnsi="Segoe UI" w:cs="Segoe UI"/>
+      <w:sz w:val="18"/>
+      <w:szCs w:val="18"/>
+    </w:rPr>
+  </w:style>
+  <w:style w:type="character" w:customStyle="1" w:styleId="BalloonTextChar">
+    <w:name w:val="Balloon Text Char"/>
+    <w:basedOn w:val="DefaultParagraphFont"/>
+    <w:link w:val="BalloonText"/>
+    <w:uiPriority w:val="99"/>
+    <w:semiHidden/>
+    <w:rsid w:val="00311004"/>
+    <w:rPr>
+      <w:rFonts w:ascii="Segoe UI" w:hAnsi="Segoe UI" w:cs="Segoe UI"/>
+      <w:sz w:val="18"/>
+      <w:szCs w:val="18"/>
+    </w:rPr>
+  </w:style>
 </w:styles>
 </file>
 

</xml_diff>